<commit_message>
pdf and html renders
</commit_message>
<xml_diff>
--- a/phylogenetic/raport.docx
+++ b/phylogenetic/raport.docx
@@ -1028,7 +1028,7 @@
                 <w:noProof/>
                 <w:webHidden/>
               </w:rPr>
-              <w:t>3</w:t>
+              <w:t>5</w:t>
             </w:r>
             <w:r>
               <w:rPr>
@@ -1099,7 +1099,7 @@
                 <w:noProof/>
                 <w:webHidden/>
               </w:rPr>
-              <w:t>4</w:t>
+              <w:t>5</w:t>
             </w:r>
             <w:r>
               <w:rPr>
@@ -1376,15 +1376,7 @@
         <w:br/>
       </w:r>
       <w:r>
-        <w:t xml:space="preserve">w załączonym </w:t>
-      </w:r>
-      <w:proofErr w:type="gramStart"/>
-      <w:r>
-        <w:t>pliku .ipynb</w:t>
-      </w:r>
-      <w:proofErr w:type="gramEnd"/>
-      <w:r>
-        <w:t>, a także w wersji wyrenderowanej do .html).</w:t>
+        <w:t>w załączonym pliku .ipynb, a także w wersji wyrenderowanej do .html).</w:t>
       </w:r>
       <w:r>
         <w:t xml:space="preserve"> Połączyłem sekwencje z ich lokalizacjami i datami, a następnie usunąłem zduplikowane sekwencje, zachowując najstarsze.</w:t>
@@ -1422,10 +1414,7 @@
         </w:rPr>
       </w:pPr>
       <w:r>
-        <w:t xml:space="preserve">Sekwencje z przygotowanych danych zapisałem w formacie FASTA. </w:t>
-      </w:r>
-      <w:r>
-        <w:t xml:space="preserve">Do utworzenia drzewa przewodniego wykorzystałem program dostępny na stronie </w:t>
+        <w:t xml:space="preserve">Sekwencje z przygotowanych danych zapisałem w formacie FASTA. Do utworzenia drzewa przewodniego wykorzystałem program dostępny na stronie </w:t>
       </w:r>
       <w:hyperlink r:id="rId10" w:history="1">
         <w:r>
@@ -1494,7 +1483,9 @@
       <w:r>
         <w:t>Analiza wybranych grup</w:t>
       </w:r>
+      <w:bookmarkStart w:id="11" w:name="_GoBack"/>
       <w:bookmarkEnd w:id="10"/>
+      <w:bookmarkEnd w:id="11"/>
     </w:p>
     <w:p>
       <w:pPr>
@@ -1542,13 +1533,67 @@
         <w:rPr>
           <w:noProof/>
         </w:rPr>
-        <w:t xml:space="preserve">Porównanie z sekwencją referencyjną zostało przeprowadzone tylko dla reprezentantów grup z uwagi na długi czas liczenia uliniowień. Okazało się, że reprezentanci mało licznych grup charakteryzują się dużą liczbą różnic w stosunku do sekwencji referencyjnej. Patrząc na tempo mutacji (dzieląc liczbę zmian przez czas pomiędzy uzyskaniem danej sekwencji, a sekwencji referencyjnej) </w:t>
+        <w:t xml:space="preserve">Porównanie z sekwencją referencyjną zostało przeprowadzone tylko dla reprezentantów grup z uwagi na długi czas liczenia uliniowień. Okazało się, że reprezentanci mało licznych grup charakteryzują się </w:t>
       </w:r>
       <w:r>
         <w:rPr>
           <w:noProof/>
         </w:rPr>
-        <w:t xml:space="preserve">taka </w:t>
+        <w:t>większą</w:t>
+      </w:r>
+      <w:r>
+        <w:rPr>
+          <w:noProof/>
+        </w:rPr>
+        <w:t xml:space="preserve"> liczbą różnic </w:t>
+      </w:r>
+      <w:r>
+        <w:rPr>
+          <w:noProof/>
+        </w:rPr>
+        <w:t xml:space="preserve">z </w:t>
+      </w:r>
+      <w:r>
+        <w:rPr>
+          <w:noProof/>
+        </w:rPr>
+        <w:t>sekwencj</w:t>
+      </w:r>
+      <w:r>
+        <w:rPr>
+          <w:noProof/>
+        </w:rPr>
+        <w:t>ą</w:t>
+      </w:r>
+      <w:r>
+        <w:rPr>
+          <w:noProof/>
+        </w:rPr>
+        <w:t xml:space="preserve"> referencyjn</w:t>
+      </w:r>
+      <w:r>
+        <w:rPr>
+          <w:noProof/>
+        </w:rPr>
+        <w:t>ą</w:t>
+      </w:r>
+      <w:r>
+        <w:rPr>
+          <w:noProof/>
+        </w:rPr>
+        <w:t xml:space="preserve">. Patrząc na tempo mutacji (dzieląc liczbę zmian przez czas pomiędzy uzyskaniem danej sekwencji, a sekwencji referencyjnej) </w:t>
+      </w:r>
+      <w:r>
+        <w:rPr>
+          <w:noProof/>
+        </w:rPr>
+        <w:t>podobna</w:t>
+      </w:r>
+      <w:r>
+        <w:rPr>
+          <w:noProof/>
+        </w:rPr>
+        <w:t xml:space="preserve"> </w:t>
       </w:r>
       <w:r>
         <w:rPr>
@@ -1638,12 +1683,12 @@
       <w:pPr>
         <w:pStyle w:val="Heading3"/>
       </w:pPr>
-      <w:bookmarkStart w:id="11" w:name="_Toc57038038"/>
+      <w:bookmarkStart w:id="12" w:name="_Toc57038038"/>
       <w:r>
         <w:lastRenderedPageBreak/>
         <w:t>Wybór reprezentantów</w:t>
       </w:r>
-      <w:bookmarkEnd w:id="11"/>
+      <w:bookmarkEnd w:id="12"/>
     </w:p>
     <w:p>
       <w:pPr>
@@ -1930,11 +1975,11 @@
       <w:pPr>
         <w:pStyle w:val="Heading2"/>
       </w:pPr>
-      <w:bookmarkStart w:id="12" w:name="_Toc57038039"/>
+      <w:bookmarkStart w:id="13" w:name="_Toc57038039"/>
       <w:r>
         <w:t>Drzewo filogenetyczne</w:t>
       </w:r>
-      <w:bookmarkEnd w:id="12"/>
+      <w:bookmarkEnd w:id="13"/>
     </w:p>
     <w:p>
       <w:pPr>
@@ -1948,28 +1993,8 @@
       <w:pPr>
         <w:jc w:val="both"/>
       </w:pPr>
-      <w:bookmarkStart w:id="13" w:name="_GoBack"/>
-      <w:bookmarkEnd w:id="13"/>
-      <w:r>
-        <w:t>D</w:t>
-      </w:r>
-      <w:r>
-        <w:t xml:space="preserve">ystans ewolucyjny pomiędzy sekwencjami </w:t>
-      </w:r>
-      <w:r>
-        <w:t>wyznaczyłem jako</w:t>
-      </w:r>
-      <w:r>
-        <w:t xml:space="preserve"> minimalną ilością zmian jakie należy wprowadzić w jednej </w:t>
-      </w:r>
-      <w:r>
-        <w:t>sekwencji,</w:t>
-      </w:r>
-      <w:r>
-        <w:t xml:space="preserve"> aby przeprowadzić ją w drugą sekwencję.</w:t>
-      </w:r>
-      <w:r>
-        <w:t xml:space="preserve"> Do tych obliczeń wykorzystałem własną implementację algorytmu </w:t>
+      <w:r>
+        <w:t xml:space="preserve">Dystans ewolucyjny pomiędzy sekwencjami wyznaczyłem jako minimalną ilością zmian jakie należy wprowadzić w jednej sekwencji, aby przeprowadzić ją w drugą sekwencję. Do tych obliczeń wykorzystałem własną implementację algorytmu </w:t>
       </w:r>
       <w:r>
         <w:t>Needlemana-Wunsha</w:t>
@@ -2000,6 +2025,7 @@
       <w:r>
         <w:t xml:space="preserve"> (</w:t>
       </w:r>
+      <w:proofErr w:type="gramStart"/>
       <w:r>
         <w:rPr>
           <w:i/>
@@ -2007,6 +2033,7 @@
         </w:rPr>
         <w:t>Bio.SubsMat.MatrixInfo</w:t>
       </w:r>
+      <w:proofErr w:type="gramEnd"/>
       <w:r>
         <w:t>). Jako karę za przerwę ustaliłem -6 wzorując się na macierzy dostępnej na stronie</w:t>
       </w:r>
@@ -2042,6 +2069,73 @@
         <w:jc w:val="both"/>
       </w:pPr>
       <w:r>
+        <w:rPr>
+          <w:noProof/>
+        </w:rPr>
+        <w:drawing>
+          <wp:anchor distT="0" distB="0" distL="114300" distR="114300" simplePos="0" relativeHeight="251659264" behindDoc="1" locked="0" layoutInCell="1" allowOverlap="1" wp14:anchorId="40163CA7" wp14:editId="466CC2E9">
+            <wp:simplePos x="0" y="0"/>
+            <wp:positionH relativeFrom="margin">
+              <wp:align>center</wp:align>
+            </wp:positionH>
+            <wp:positionV relativeFrom="paragraph">
+              <wp:posOffset>1610960</wp:posOffset>
+            </wp:positionV>
+            <wp:extent cx="5008245" cy="3475990"/>
+            <wp:effectExtent l="0" t="0" r="1905" b="0"/>
+            <wp:wrapSquare wrapText="bothSides"/>
+            <wp:docPr id="2" name="Picture 2"/>
+            <wp:cNvGraphicFramePr>
+              <a:graphicFrameLocks xmlns:a="http://schemas.openxmlformats.org/drawingml/2006/main" noChangeAspect="1"/>
+            </wp:cNvGraphicFramePr>
+            <a:graphic xmlns:a="http://schemas.openxmlformats.org/drawingml/2006/main">
+              <a:graphicData uri="http://schemas.openxmlformats.org/drawingml/2006/picture">
+                <pic:pic xmlns:pic="http://schemas.openxmlformats.org/drawingml/2006/picture">
+                  <pic:nvPicPr>
+                    <pic:cNvPr id="0" name="Picture 1"/>
+                    <pic:cNvPicPr>
+                      <a:picLocks noChangeAspect="1" noChangeArrowheads="1"/>
+                    </pic:cNvPicPr>
+                  </pic:nvPicPr>
+                  <pic:blipFill>
+                    <a:blip r:embed="rId14">
+                      <a:extLst>
+                        <a:ext uri="{28A0092B-C50C-407E-A947-70E740481C1C}">
+                          <a14:useLocalDpi xmlns:a14="http://schemas.microsoft.com/office/drawing/2010/main" val="0"/>
+                        </a:ext>
+                      </a:extLst>
+                    </a:blip>
+                    <a:srcRect/>
+                    <a:stretch>
+                      <a:fillRect/>
+                    </a:stretch>
+                  </pic:blipFill>
+                  <pic:spPr bwMode="auto">
+                    <a:xfrm>
+                      <a:off x="0" y="0"/>
+                      <a:ext cx="5008245" cy="3475990"/>
+                    </a:xfrm>
+                    <a:prstGeom prst="rect">
+                      <a:avLst/>
+                    </a:prstGeom>
+                    <a:noFill/>
+                    <a:ln>
+                      <a:noFill/>
+                    </a:ln>
+                  </pic:spPr>
+                </pic:pic>
+              </a:graphicData>
+            </a:graphic>
+            <wp14:sizeRelH relativeFrom="margin">
+              <wp14:pctWidth>0</wp14:pctWidth>
+            </wp14:sizeRelH>
+            <wp14:sizeRelV relativeFrom="margin">
+              <wp14:pctHeight>0</wp14:pctHeight>
+            </wp14:sizeRelV>
+          </wp:anchor>
+        </w:drawing>
+      </w:r>
+      <w:r>
         <w:t>Utworzone drzewo filogenetyczne wyrenderowałem do pliku .png. Ma ono bardzo regularną strukturę</w:t>
       </w:r>
       <w:r>
@@ -2069,11 +2163,17 @@
         <w:t>, przez co drzewo jest niejako „odwrócone”</w:t>
       </w:r>
       <w:r>
-        <w:t>. Być może lepszym podejściem byłaby analiza tylko „nowych” sekwencji, które mogłyby wykazywać większe różnice w stosunku do sekwencji referencyjnej.</w:t>
+        <w:t>. Być może lepszym podejściem byłaby analiza tylko „nowych” sekwencji, które mogłyby wykazywać większe różnice w</w:t>
+      </w:r>
+      <w:r>
+        <w:t>zględem siebie i w</w:t>
+      </w:r>
+      <w:r>
+        <w:t xml:space="preserve"> stosunku do sekwencji referencyjnej.</w:t>
       </w:r>
     </w:p>
     <w:sectPr>
-      <w:footerReference w:type="default" r:id="rId14"/>
+      <w:footerReference w:type="default" r:id="rId15"/>
       <w:pgSz w:w="11906" w:h="16838"/>
       <w:pgMar w:top="1417" w:right="1417" w:bottom="1417" w:left="1417" w:header="708" w:footer="708" w:gutter="0"/>
       <w:cols w:space="708"/>
@@ -4325,7 +4425,7 @@
 </file>
 
 <file path=customXml/itemProps1.xml><?xml version="1.0" encoding="utf-8"?>
-<ds:datastoreItem xmlns:ds="http://schemas.openxmlformats.org/officeDocument/2006/customXml" ds:itemID="{D4CECD47-FAF6-4BB8-977E-B437F2911D60}">
+<ds:datastoreItem xmlns:ds="http://schemas.openxmlformats.org/officeDocument/2006/customXml" ds:itemID="{E05538EB-97BA-4F49-AEAE-F9D54A486090}">
   <ds:schemaRefs>
     <ds:schemaRef ds:uri="http://schemas.openxmlformats.org/officeDocument/2006/bibliography"/>
   </ds:schemaRefs>

</xml_diff>